<commit_message>
Add item to resources
</commit_message>
<xml_diff>
--- a/Papers summary.docx
+++ b/Papers summary.docx
@@ -1076,7 +1076,25 @@
                 <w:sz w:val="20"/>
                 <w:szCs w:val="20"/>
               </w:rPr>
-              <w:t xml:space="preserve">Signal data collection, followed by a fourier transform for feature extraction, then either PCA or LDA for feature </w:t>
+              <w:t xml:space="preserve">Signal data collection, followed by a </w:t>
+            </w:r>
+            <w:proofErr w:type="spellStart"/>
+            <w:r>
+              <w:rPr>
+                <w:rFonts w:cstheme="minorHAnsi"/>
+                <w:sz w:val="20"/>
+                <w:szCs w:val="20"/>
+              </w:rPr>
+              <w:t>fourier</w:t>
+            </w:r>
+            <w:proofErr w:type="spellEnd"/>
+            <w:r>
+              <w:rPr>
+                <w:rFonts w:cstheme="minorHAnsi"/>
+                <w:sz w:val="20"/>
+                <w:szCs w:val="20"/>
+              </w:rPr>
+              <w:t xml:space="preserve"> transform for feature extraction, then either PCA or LDA for feature </w:t>
             </w:r>
             <w:r>
               <w:rPr>
@@ -1505,7 +1523,25 @@
                 <w:sz w:val="20"/>
                 <w:szCs w:val="20"/>
               </w:rPr>
-              <w:t xml:space="preserve">Skeleton extracted using AlphaPose, then select specific features to </w:t>
+              <w:t xml:space="preserve">Skeleton extracted using </w:t>
+            </w:r>
+            <w:proofErr w:type="spellStart"/>
+            <w:r>
+              <w:rPr>
+                <w:rFonts w:cstheme="minorHAnsi"/>
+                <w:sz w:val="20"/>
+                <w:szCs w:val="20"/>
+              </w:rPr>
+              <w:t>AlphaPose</w:t>
+            </w:r>
+            <w:proofErr w:type="spellEnd"/>
+            <w:r>
+              <w:rPr>
+                <w:rFonts w:cstheme="minorHAnsi"/>
+                <w:sz w:val="20"/>
+                <w:szCs w:val="20"/>
+              </w:rPr>
+              <w:t xml:space="preserve">, then select specific features to </w:t>
             </w:r>
             <w:r>
               <w:rPr>
@@ -1820,7 +1856,25 @@
                 <w:sz w:val="20"/>
                 <w:szCs w:val="20"/>
               </w:rPr>
-              <w:t>- Analysing or incorporating other viewpoints</w:t>
+              <w:t xml:space="preserve">- </w:t>
+            </w:r>
+            <w:proofErr w:type="spellStart"/>
+            <w:r>
+              <w:rPr>
+                <w:rFonts w:cstheme="minorHAnsi"/>
+                <w:sz w:val="20"/>
+                <w:szCs w:val="20"/>
+              </w:rPr>
+              <w:t>Analysing</w:t>
+            </w:r>
+            <w:proofErr w:type="spellEnd"/>
+            <w:r>
+              <w:rPr>
+                <w:rFonts w:cstheme="minorHAnsi"/>
+                <w:sz w:val="20"/>
+                <w:szCs w:val="20"/>
+              </w:rPr>
+              <w:t xml:space="preserve"> or incorporating other viewpoints</w:t>
             </w:r>
           </w:p>
         </w:tc>
@@ -1979,7 +2033,25 @@
                 <w:sz w:val="20"/>
                 <w:szCs w:val="20"/>
               </w:rPr>
-              <w:t>Cross dataset result of about 76% in accuracy</w:t>
+              <w:t xml:space="preserve">Cross </w:t>
+            </w:r>
+            <w:proofErr w:type="gramStart"/>
+            <w:r>
+              <w:rPr>
+                <w:rFonts w:cstheme="minorHAnsi"/>
+                <w:sz w:val="20"/>
+                <w:szCs w:val="20"/>
+              </w:rPr>
+              <w:t>dataset</w:t>
+            </w:r>
+            <w:proofErr w:type="gramEnd"/>
+            <w:r>
+              <w:rPr>
+                <w:rFonts w:cstheme="minorHAnsi"/>
+                <w:sz w:val="20"/>
+                <w:szCs w:val="20"/>
+              </w:rPr>
+              <w:t xml:space="preserve"> result of about 76% in accuracy</w:t>
             </w:r>
           </w:p>
         </w:tc>
@@ -2539,13 +2611,17 @@
             <w:pPr>
               <w:rPr>
                 <w:rFonts w:cstheme="minorHAnsi"/>
-                <w:sz w:val="20"/>
-                <w:szCs w:val="20"/>
-              </w:rPr>
-            </w:pPr>
-            <w:r>
-              <w:rPr>
-                <w:rFonts w:cstheme="minorHAnsi"/>
+                <w:b w:val="0"/>
+                <w:bCs w:val="0"/>
+                <w:sz w:val="20"/>
+                <w:szCs w:val="20"/>
+              </w:rPr>
+            </w:pPr>
+            <w:r>
+              <w:rPr>
+                <w:rFonts w:cstheme="minorHAnsi"/>
+                <w:b w:val="0"/>
+                <w:bCs w:val="0"/>
                 <w:sz w:val="20"/>
                 <w:szCs w:val="20"/>
               </w:rPr>
@@ -2754,6 +2830,7 @@
               </w:rPr>
               <w:t xml:space="preserve">, </w:t>
             </w:r>
+            <w:proofErr w:type="gramStart"/>
             <w:r>
               <w:rPr>
                 <w:rFonts w:cstheme="minorHAnsi"/>
@@ -2793,6 +2870,7 @@
               </w:rPr>
               <w:t>https://www.sciencedirect.com/science/article/abs/pii/S0933365718305967</w:t>
             </w:r>
+            <w:proofErr w:type="gramEnd"/>
           </w:p>
         </w:tc>
         <w:tc>
@@ -2969,9 +3047,11 @@
       <w:r>
         <w:t xml:space="preserve">Could pose estimation be incorporated to make it more </w:t>
       </w:r>
+      <w:proofErr w:type="gramStart"/>
       <w:r>
         <w:t>accurate</w:t>
       </w:r>
+      <w:proofErr w:type="gramEnd"/>
     </w:p>
     <w:p>
       <w:pPr>
@@ -2982,8 +3062,13 @@
         </w:numPr>
       </w:pPr>
       <w:r>
-        <w:t>Using a different way to produce GEIs</w:t>
+        <w:t xml:space="preserve">Using a different way to produce </w:t>
       </w:r>
+      <w:proofErr w:type="gramStart"/>
+      <w:r>
+        <w:t>GEIs</w:t>
+      </w:r>
+      <w:proofErr w:type="gramEnd"/>
     </w:p>
     <w:p>
       <w:pPr>

</xml_diff>